<commit_message>
Początek rozdziału o scenariuszach
</commit_message>
<xml_diff>
--- a/Praca Dyplomowa.docx
+++ b/Praca Dyplomowa.docx
@@ -23,7 +23,7 @@
                     <pic:cNvPicPr/>
                   </pic:nvPicPr>
                   <pic:blipFill>
-                    <a:blip r:embed="rId6">
+                    <a:blip r:embed="rId7">
                       <a:extLst>
                         <a:ext uri="{28A0092B-C50C-407E-A947-70E740481C1C}">
                           <a14:useLocalDpi xmlns:a14="http://schemas.microsoft.com/office/drawing/2010/main" val="0"/>
@@ -659,8 +659,8 @@
           <w:szCs w:val="24"/>
         </w:rPr>
         <w:sectPr>
-          <w:headerReference w:type="default" r:id="rId7"/>
-          <w:footerReference w:type="default" r:id="rId8"/>
+          <w:headerReference w:type="default" r:id="rId8"/>
+          <w:footerReference w:type="default" r:id="rId9"/>
           <w:pgSz w:w="11906" w:h="16838"/>
           <w:pgMar w:top="1440" w:right="1440" w:bottom="1440" w:left="1440" w:header="709" w:footer="709" w:gutter="0"/>
           <w:cols w:space="708"/>
@@ -924,7 +924,7 @@
           <w:szCs w:val="24"/>
         </w:rPr>
         <w:sectPr>
-          <w:headerReference w:type="default" r:id="rId9"/>
+          <w:headerReference w:type="default" r:id="rId10"/>
           <w:pgSz w:w="11906" w:h="16838"/>
           <w:pgMar w:top="1440" w:right="1440" w:bottom="1440" w:left="1440" w:header="709" w:footer="709" w:gutter="0"/>
           <w:cols w:space="708"/>
@@ -1569,7 +1569,7 @@
                 <w:noProof/>
                 <w:webHidden/>
               </w:rPr>
-              <w:t>8</w:t>
+              <w:t>9</w:t>
             </w:r>
             <w:r>
               <w:rPr>
@@ -1641,7 +1641,7 @@
                 <w:noProof/>
                 <w:webHidden/>
               </w:rPr>
-              <w:t>9</w:t>
+              <w:t>10</w:t>
             </w:r>
             <w:r>
               <w:rPr>
@@ -1713,7 +1713,7 @@
                 <w:noProof/>
                 <w:webHidden/>
               </w:rPr>
-              <w:t>10</w:t>
+              <w:t>11</w:t>
             </w:r>
             <w:r>
               <w:rPr>
@@ -1785,7 +1785,7 @@
                 <w:noProof/>
                 <w:webHidden/>
               </w:rPr>
-              <w:t>11</w:t>
+              <w:t>12</w:t>
             </w:r>
             <w:r>
               <w:rPr>
@@ -1857,7 +1857,7 @@
                 <w:noProof/>
                 <w:webHidden/>
               </w:rPr>
-              <w:t>12</w:t>
+              <w:t>13</w:t>
             </w:r>
             <w:r>
               <w:rPr>
@@ -1929,7 +1929,7 @@
                 <w:noProof/>
                 <w:webHidden/>
               </w:rPr>
-              <w:t>13</w:t>
+              <w:t>14</w:t>
             </w:r>
             <w:r>
               <w:rPr>
@@ -2001,7 +2001,7 @@
                 <w:noProof/>
                 <w:webHidden/>
               </w:rPr>
-              <w:t>14</w:t>
+              <w:t>15</w:t>
             </w:r>
             <w:r>
               <w:rPr>
@@ -2206,7 +2206,7 @@
           <w:rFonts w:ascii="Times New Roman" w:hAnsi="Times New Roman" w:cs="Times New Roman"/>
         </w:rPr>
         <w:sectPr>
-          <w:headerReference w:type="default" r:id="rId10"/>
+          <w:headerReference w:type="default" r:id="rId11"/>
           <w:pgSz w:w="11906" w:h="16838"/>
           <w:pgMar w:top="1440" w:right="1440" w:bottom="1440" w:left="1440" w:header="709" w:footer="709" w:gutter="0"/>
           <w:cols w:space="708"/>
@@ -2267,65 +2267,6 @@
         <w:rPr>
           <w:rFonts w:ascii="Times New Roman" w:hAnsi="Times New Roman" w:cs="Times New Roman"/>
         </w:rPr>
-        <w:sectPr>
-          <w:headerReference w:type="default" r:id="rId11"/>
-          <w:pgSz w:w="11906" w:h="16838"/>
-          <w:pgMar w:top="1440" w:right="1440" w:bottom="1440" w:left="1440" w:header="709" w:footer="709" w:gutter="0"/>
-          <w:cols w:space="708"/>
-          <w:docGrid w:linePitch="360"/>
-        </w:sectPr>
-      </w:pPr>
-    </w:p>
-    <w:p>
-      <w:pPr>
-        <w:pStyle w:val="Nagwek1"/>
-        <w:rPr>
-          <w:rFonts w:ascii="Times New Roman" w:hAnsi="Times New Roman" w:cs="Times New Roman"/>
-        </w:rPr>
-      </w:pPr>
-      <w:bookmarkStart w:id="1" w:name="_Toc151380893"/>
-      <w:r>
-        <w:rPr>
-          <w:rFonts w:ascii="Times New Roman" w:hAnsi="Times New Roman" w:cs="Times New Roman"/>
-        </w:rPr>
-        <w:lastRenderedPageBreak/>
-        <w:t>Cel pracy</w:t>
-      </w:r>
-      <w:bookmarkEnd w:id="1"/>
-    </w:p>
-    <w:p/>
-    <w:p/>
-    <w:p/>
-    <w:p/>
-    <w:p/>
-    <w:p/>
-    <w:p/>
-    <w:p/>
-    <w:p/>
-    <w:p/>
-    <w:p/>
-    <w:p/>
-    <w:p/>
-    <w:p/>
-    <w:p/>
-    <w:p/>
-    <w:p/>
-    <w:p/>
-    <w:p/>
-    <w:p/>
-    <w:p/>
-    <w:p/>
-    <w:p/>
-    <w:p/>
-    <w:p/>
-    <w:p/>
-    <w:p/>
-    <w:p/>
-    <w:p/>
-    <w:p/>
-    <w:p>
-      <w:pPr>
-        <w:pStyle w:val="Nagwek1"/>
         <w:sectPr>
           <w:headerReference w:type="default" r:id="rId12"/>
           <w:pgSz w:w="11906" w:h="16838"/>
@@ -2334,18 +2275,25 @@
           <w:docGrid w:linePitch="360"/>
         </w:sectPr>
       </w:pPr>
-      <w:bookmarkStart w:id="2" w:name="_Toc151380894"/>
     </w:p>
     <w:p>
       <w:pPr>
         <w:pStyle w:val="Nagwek1"/>
-      </w:pPr>
-      <w:r>
+        <w:rPr>
+          <w:rFonts w:ascii="Times New Roman" w:hAnsi="Times New Roman" w:cs="Times New Roman"/>
+        </w:rPr>
+      </w:pPr>
+      <w:bookmarkStart w:id="1" w:name="_Toc151380893"/>
+      <w:r>
+        <w:rPr>
+          <w:rFonts w:ascii="Times New Roman" w:hAnsi="Times New Roman" w:cs="Times New Roman"/>
+        </w:rPr>
         <w:lastRenderedPageBreak/>
-        <w:t>Rozdział 1</w:t>
-      </w:r>
-      <w:bookmarkEnd w:id="2"/>
-    </w:p>
+        <w:t>Cel pracy</w:t>
+      </w:r>
+      <w:bookmarkEnd w:id="1"/>
+    </w:p>
+    <w:p/>
     <w:p/>
     <w:p/>
     <w:p/>
@@ -2386,7 +2334,7 @@
           <w:docGrid w:linePitch="360"/>
         </w:sectPr>
       </w:pPr>
-      <w:bookmarkStart w:id="3" w:name="_Toc151380895"/>
+      <w:bookmarkStart w:id="2" w:name="_Toc151380894"/>
     </w:p>
     <w:p>
       <w:pPr>
@@ -2394,123 +2342,345 @@
       </w:pPr>
       <w:r>
         <w:lastRenderedPageBreak/>
-        <w:t>Podsumowanie i wnioski</w:t>
-      </w:r>
-      <w:bookmarkEnd w:id="3"/>
-    </w:p>
-    <w:p/>
-    <w:p/>
-    <w:p/>
-    <w:p/>
-    <w:p/>
-    <w:p/>
-    <w:p/>
-    <w:p/>
-    <w:p/>
-    <w:p/>
-    <w:p/>
-    <w:p/>
-    <w:p/>
-    <w:p/>
-    <w:p/>
-    <w:p/>
-    <w:p/>
-    <w:p/>
-    <w:p/>
-    <w:p/>
-    <w:p/>
-    <w:p/>
-    <w:p/>
-    <w:p/>
-    <w:p/>
-    <w:p/>
-    <w:p/>
-    <w:p>
-      <w:pPr>
-        <w:pStyle w:val="Nagwek1"/>
-        <w:sectPr>
-          <w:headerReference w:type="default" r:id="rId14"/>
-          <w:pgSz w:w="11906" w:h="16838"/>
-          <w:pgMar w:top="1440" w:right="1440" w:bottom="1440" w:left="1440" w:header="709" w:footer="709" w:gutter="0"/>
-          <w:cols w:space="708"/>
-          <w:docGrid w:linePitch="360"/>
-        </w:sectPr>
-      </w:pPr>
-      <w:bookmarkStart w:id="4" w:name="_Toc151380896"/>
-    </w:p>
-    <w:p>
-      <w:pPr>
-        <w:pStyle w:val="Nagwek1"/>
-      </w:pPr>
-      <w:r>
+        <w:t>Rozdział 1</w:t>
+      </w:r>
+      <w:bookmarkEnd w:id="2"/>
+    </w:p>
+    <w:p>
+      <w:pPr>
+        <w:jc w:val="both"/>
+        <w:rPr>
+          <w:sz w:val="24"/>
+          <w:szCs w:val="24"/>
+        </w:rPr>
+      </w:pPr>
+      <w:r>
+        <w:rPr>
+          <w:sz w:val="24"/>
+          <w:szCs w:val="24"/>
+        </w:rPr>
+        <w:t xml:space="preserve">Gry edukacyjne stanowią coraz ważniejszą role w edukacji studentów i są istotnymi obszarami współczesnych narzędzi edukacyjnych, zdolnych do skutecznego angażowania studentów w proces nauki dzięki interaktywnemu środowisku. Stworzenie i zaprojektowanie takiej gry edukacyjnej jest kompleksowym przedsięwzięciem, wymagającym brania pod uwagę wielu aspektów. Najważniejszym z nich jest przygotowanie odpowiednich scenariuszy pobudzających użytkowników do nauki. Zadaniem tych scenariuszy jest dostarczenie struktury narracyjnej. Dodatkowo kształtują przebieg gry i w jaki sposób użytkownik doświadcza edukacji. Wszystkie te elementy wpływają na efektywność procesu edukacyjnego. </w:t>
+      </w:r>
+    </w:p>
+    <w:p>
+      <w:pPr>
+        <w:jc w:val="both"/>
+        <w:rPr>
+          <w:sz w:val="24"/>
+          <w:szCs w:val="24"/>
+        </w:rPr>
+      </w:pPr>
+      <w:r>
+        <w:rPr>
+          <w:sz w:val="24"/>
+          <w:szCs w:val="24"/>
+        </w:rPr>
+        <w:t xml:space="preserve">Poniższy rozdział będzie dotyczył szczegółowemu opisowi scenariuszy w naszej grze edukacyjnej, która była przedmiotem projektu badawczego. Przygotowaliśmy trzy kompleksowe scenariusze, które z każdym kolejnym stają się coraz trudniejsze i bardziej złożone. Projekt ten stanowi aplikacje teoretycznych i praktycznych koncepcji związanych z grami edukacyjnymi.  Dodatkowo projekt umożliwia nam okazje do analizy roli scenariuszy w edukacji użytkowników. Kluczowym celem tego badania </w:t>
+      </w:r>
+      <w:r>
+        <w:rPr>
+          <w:sz w:val="24"/>
+          <w:szCs w:val="24"/>
+        </w:rPr>
+        <w:t>jest zrozumienie jak skutecznie wpływać na studentów i jakie elementy najlepiej wpływają na nich w procesie edukacji za pomocą gry edukacyjnej.</w:t>
+      </w:r>
+    </w:p>
+    <w:p>
+      <w:pPr>
+        <w:jc w:val="both"/>
+        <w:rPr>
+          <w:sz w:val="24"/>
+          <w:szCs w:val="24"/>
+        </w:rPr>
+      </w:pPr>
+      <w:r>
+        <w:rPr>
+          <w:sz w:val="24"/>
+          <w:szCs w:val="24"/>
+        </w:rPr>
+        <w:t>W dalszej części tego rozdziału przeanalizujemy dokładnie scenariusze w naszej grze edukacyjnej, zwracając uwagę na takie elementy jak narracje i interaktywne obiekty. Dzięki analizie procesu projektowania i efektów jej implementacji. Chcemy uzyskać wnioski na temat skuteczności scenariuszy w kontekście edukacji.</w:t>
+      </w:r>
+      <w:r>
+        <w:rPr>
+          <w:sz w:val="24"/>
+          <w:szCs w:val="24"/>
+        </w:rPr>
+        <w:t xml:space="preserve"> Dodatkowo zaprezentujemy refleksje w kwestii wyborów projektowych, wyzwań napotkanych w trakcie projektowania i tworzenia scenariuszy oraz potencjalnych kierunków rozwoju w dziedzinie gier edukacyjnych. Ponadto wartością dodaną jest próba połączenia teorii z praktyką i dzięki temu dowiemy się jak lepiej kreować i tworzyć gry edukacyjne by te przyczyniły się do kreowania bardziej wartościowych i edukacyjnych doświadczeń wirtualnych.</w:t>
+      </w:r>
+    </w:p>
+    <w:p>
+      <w:pPr>
+        <w:jc w:val="both"/>
+        <w:rPr>
+          <w:sz w:val="24"/>
+          <w:szCs w:val="24"/>
+        </w:rPr>
+      </w:pPr>
+      <w:r>
+        <w:rPr>
+          <w:sz w:val="24"/>
+          <w:szCs w:val="24"/>
+        </w:rPr>
+        <w:t>Pierwszym etapem przygotowania scenariuszy było zdecydowanie ile</w:t>
+      </w:r>
+      <w:r>
+        <w:rPr>
+          <w:sz w:val="24"/>
+          <w:szCs w:val="24"/>
+        </w:rPr>
+        <w:t xml:space="preserve"> </w:t>
+      </w:r>
+      <w:r>
+        <w:rPr>
+          <w:sz w:val="24"/>
+          <w:szCs w:val="24"/>
+        </w:rPr>
+        <w:t>ich stworzyć. Zdecydowaliśmy że będą to trzy scenariusze gdyż ta liczba umożliwiam nam stopniowe zwiększania poziomu wiedzy potrzebnego do ukończenia kolejnych etapów. Zaczęliśmy od czterech poszlak, a skończyliśmy na 10 by student mógł zobaczyć jak większa wiedza wpływa na sprawność poszukiwań i poprawność zabezpieczeń poszlak. Dalsze scenariusze nie wpłynęły by na rozwój poziomu wiedzy użytkowania gdyż nie ma możliwości na większe skomplikowanie</w:t>
+      </w:r>
+      <w:r>
+        <w:rPr>
+          <w:sz w:val="24"/>
+          <w:szCs w:val="24"/>
+        </w:rPr>
+        <w:t xml:space="preserve"> i różnorodność w scenariuszach. </w:t>
+      </w:r>
+    </w:p>
+    <w:p>
+      <w:pPr>
+        <w:jc w:val="both"/>
+        <w:rPr>
+          <w:sz w:val="24"/>
+          <w:szCs w:val="24"/>
+        </w:rPr>
+      </w:pPr>
+      <w:r>
+        <w:rPr>
+          <w:sz w:val="24"/>
+          <w:szCs w:val="24"/>
+        </w:rPr>
+        <w:t xml:space="preserve">Następnie musieliśmy się zdecydować gdzie mają odbywać się naszej wymyślone scenariusze. Zdecydowaliśmy że będą to różne mieszkania w blokach. Są to same apartamenty by zachować spójność w procesie edukacji natomiast są one z każdym kolejnym etapem coraz bardziej rozbudowane i złożone i zawierają więcej obiektów. Nie zdecydowaliśmy się na otwarte przestrzenie z powodu naszych umiejętności w projektowaniu otwartych etapów, które nie są na razie na takim poziomie by skutecznie i efektywnie zaprojektować otwartą przestrzeń możliwą do poruszania i otoczenia tej przestrzeni. Dodatkowo wiązało by się to z </w:t>
+      </w:r>
+      <w:r>
+        <w:rPr>
+          <w:sz w:val="24"/>
+          <w:szCs w:val="24"/>
+        </w:rPr>
         <w:lastRenderedPageBreak/>
-        <w:t>Streszczenie</w:t>
-      </w:r>
-      <w:bookmarkEnd w:id="4"/>
-    </w:p>
-    <w:p>
-      <w:pPr>
-        <w:pStyle w:val="Nagwek1"/>
-      </w:pPr>
-    </w:p>
-    <w:p/>
-    <w:p/>
-    <w:p/>
-    <w:p/>
-    <w:p/>
-    <w:p/>
-    <w:p/>
-    <w:p/>
-    <w:p/>
-    <w:p/>
-    <w:p/>
-    <w:p/>
-    <w:p/>
-    <w:p/>
-    <w:p/>
-    <w:p/>
-    <w:p/>
-    <w:p/>
-    <w:p/>
-    <w:p/>
-    <w:p/>
-    <w:p/>
-    <w:p/>
-    <w:p/>
-    <w:p/>
-    <w:p/>
-    <w:p/>
-    <w:p/>
-    <w:p>
-      <w:pPr>
-        <w:pStyle w:val="Nagwek1"/>
-        <w:sectPr>
-          <w:headerReference w:type="default" r:id="rId15"/>
-          <w:pgSz w:w="11906" w:h="16838"/>
-          <w:pgMar w:top="1440" w:right="1440" w:bottom="1440" w:left="1440" w:header="709" w:footer="709" w:gutter="0"/>
-          <w:cols w:space="708"/>
-          <w:docGrid w:linePitch="360"/>
-        </w:sectPr>
-      </w:pPr>
-      <w:bookmarkStart w:id="5" w:name="_Toc151380897"/>
-    </w:p>
-    <w:p>
-      <w:pPr>
-        <w:pStyle w:val="Nagwek1"/>
-      </w:pPr>
+        <w:t xml:space="preserve">dużych większym nakładem </w:t>
+      </w:r>
+      <w:r>
+        <w:rPr>
+          <w:sz w:val="24"/>
+          <w:szCs w:val="24"/>
+        </w:rPr>
+        <w:t xml:space="preserve">czasu poświęconym na stworzeniu od zera nowych </w:t>
+      </w:r>
       <w:proofErr w:type="spellStart"/>
       <w:r>
+        <w:rPr>
+          <w:sz w:val="24"/>
+          <w:szCs w:val="24"/>
+        </w:rPr>
+        <w:t>assetów</w:t>
+      </w:r>
+      <w:proofErr w:type="spellEnd"/>
+      <w:r>
+        <w:rPr>
+          <w:sz w:val="24"/>
+          <w:szCs w:val="24"/>
+        </w:rPr>
+        <w:t xml:space="preserve"> których nie bylibyśmy znaleźć w Internecie. Zaoszczędzony czas użyliśmy do stworzenia różnorodnych scenariuszy z rozbudowanymi pomieszczeniami i  z wieloma obiektami.</w:t>
+      </w:r>
+    </w:p>
+    <w:p>
+      <w:pPr>
+        <w:jc w:val="both"/>
+        <w:rPr>
+          <w:sz w:val="24"/>
+          <w:szCs w:val="24"/>
+        </w:rPr>
+      </w:pPr>
+      <w:r>
+        <w:rPr>
+          <w:sz w:val="24"/>
+          <w:szCs w:val="24"/>
+        </w:rPr>
+        <w:t>Po włączeniu, by dostać się do menu wyboru scenariuszu naszej gry wybieramy opcje pierwszą z menu gry zaznaczoną czarną strzałką na poniższym zrzucie ekranu.</w:t>
+      </w:r>
+    </w:p>
+    <w:p>
+      <w:pPr>
+        <w:jc w:val="both"/>
+        <w:rPr>
+          <w:sz w:val="24"/>
+          <w:szCs w:val="24"/>
+        </w:rPr>
+      </w:pPr>
+      <w:r>
+        <w:rPr>
+          <w:noProof/>
+          <w:sz w:val="24"/>
+          <w:szCs w:val="24"/>
+        </w:rPr>
+        <w:drawing>
+          <wp:inline distT="0" distB="0" distL="0" distR="0" wp14:anchorId="48158904" wp14:editId="0E6EEF5E">
+            <wp:extent cx="5731510" cy="3255645"/>
+            <wp:effectExtent l="0" t="0" r="2540" b="1905"/>
+            <wp:docPr id="1037051719" name="Obraz 1" descr="Obraz zawierający tekst, zrzut ekranu, Czcionka, diagram&#10;&#10;Opis wygenerowany automatycznie"/>
+            <wp:cNvGraphicFramePr>
+              <a:graphicFrameLocks xmlns:a="http://schemas.openxmlformats.org/drawingml/2006/main" noChangeAspect="1"/>
+            </wp:cNvGraphicFramePr>
+            <a:graphic xmlns:a="http://schemas.openxmlformats.org/drawingml/2006/main">
+              <a:graphicData uri="http://schemas.openxmlformats.org/drawingml/2006/picture">
+                <pic:pic xmlns:pic="http://schemas.openxmlformats.org/drawingml/2006/picture">
+                  <pic:nvPicPr>
+                    <pic:cNvPr id="1037051719" name="Obraz 1" descr="Obraz zawierający tekst, zrzut ekranu, Czcionka, diagram&#10;&#10;Opis wygenerowany automatycznie"/>
+                    <pic:cNvPicPr/>
+                  </pic:nvPicPr>
+                  <pic:blipFill>
+                    <a:blip r:embed="rId14" cstate="print">
+                      <a:extLst>
+                        <a:ext uri="{28A0092B-C50C-407E-A947-70E740481C1C}">
+                          <a14:useLocalDpi xmlns:a14="http://schemas.microsoft.com/office/drawing/2010/main" val="0"/>
+                        </a:ext>
+                      </a:extLst>
+                    </a:blip>
+                    <a:stretch>
+                      <a:fillRect/>
+                    </a:stretch>
+                  </pic:blipFill>
+                  <pic:spPr>
+                    <a:xfrm>
+                      <a:off x="0" y="0"/>
+                      <a:ext cx="5731510" cy="3255645"/>
+                    </a:xfrm>
+                    <a:prstGeom prst="rect">
+                      <a:avLst/>
+                    </a:prstGeom>
+                  </pic:spPr>
+                </pic:pic>
+              </a:graphicData>
+            </a:graphic>
+          </wp:inline>
+        </w:drawing>
+      </w:r>
+    </w:p>
+    <w:p>
+      <w:pPr>
+        <w:jc w:val="center"/>
+        <w:rPr>
+          <w:b/>
+          <w:bCs/>
+        </w:rPr>
+      </w:pPr>
+      <w:r>
+        <w:rPr>
+          <w:b/>
+          <w:bCs/>
+        </w:rPr>
+        <w:t>Rys.1 Gdzie znaleźć menu wyboru scenariuszy</w:t>
+      </w:r>
+    </w:p>
+    <w:p>
+      <w:pPr>
+        <w:jc w:val="both"/>
+        <w:rPr>
+          <w:sz w:val="24"/>
+          <w:szCs w:val="24"/>
+        </w:rPr>
+      </w:pPr>
+      <w:r>
+        <w:rPr>
+          <w:sz w:val="24"/>
+          <w:szCs w:val="24"/>
+        </w:rPr>
+        <w:t>Na poniższej ilustracji będącej zrzutem ekranu z naszej gry znajduje się lista scenariuszy dostępnych w naszej grze. Na samej górze znajduje się najłatwiejszy scenariusz, a trzecia opcja jest najbardziej rozbudowanym etapem z największą liczbą poszlak.</w:t>
+      </w:r>
+      <w:r>
+        <w:rPr>
+          <w:sz w:val="24"/>
+          <w:szCs w:val="24"/>
+        </w:rPr>
+        <w:t xml:space="preserve"> Użytkownik może wybrać każdy scenariusz nie zależnie od tego czy przeczytał samouczek i czy zapoznał się z poprzedzającym scenariuszem gdy wybiera inny niż pierwszy scenariusz. </w:t>
+      </w:r>
+      <w:r>
+        <w:rPr>
+          <w:sz w:val="24"/>
+          <w:szCs w:val="24"/>
+        </w:rPr>
+        <w:t>Daliśmy taką opcje dla użytkownika ponieważ nie chybiliśmy ograniczać możliwości wyboru dla studenta. Użytkownik wie najlepiej w jakim stopniu zaawansowania się znajduje. Zawsze może cofnąć się i zacząć łatwiejszy scenariusz.</w:t>
+      </w:r>
+    </w:p>
+    <w:p>
+      <w:pPr>
+        <w:rPr>
+          <w:sz w:val="24"/>
+          <w:szCs w:val="24"/>
+        </w:rPr>
+      </w:pPr>
+      <w:r>
+        <w:rPr>
+          <w:sz w:val="24"/>
+          <w:szCs w:val="24"/>
+        </w:rPr>
         <w:lastRenderedPageBreak/>
-        <w:t>Summary</w:t>
-      </w:r>
-      <w:bookmarkEnd w:id="5"/>
-      <w:proofErr w:type="spellEnd"/>
-    </w:p>
-    <w:p/>
-    <w:p/>
-    <w:p/>
-    <w:p/>
-    <w:p/>
+        <w:drawing>
+          <wp:inline distT="0" distB="0" distL="0" distR="0" wp14:anchorId="1B2D19FC" wp14:editId="6FB4841A">
+            <wp:extent cx="5731510" cy="3253740"/>
+            <wp:effectExtent l="0" t="0" r="2540" b="3810"/>
+            <wp:docPr id="27012102" name="Obraz 1"/>
+            <wp:cNvGraphicFramePr>
+              <a:graphicFrameLocks xmlns:a="http://schemas.openxmlformats.org/drawingml/2006/main" noChangeAspect="1"/>
+            </wp:cNvGraphicFramePr>
+            <a:graphic xmlns:a="http://schemas.openxmlformats.org/drawingml/2006/main">
+              <a:graphicData uri="http://schemas.openxmlformats.org/drawingml/2006/picture">
+                <pic:pic xmlns:pic="http://schemas.openxmlformats.org/drawingml/2006/picture">
+                  <pic:nvPicPr>
+                    <pic:cNvPr id="27012102" name=""/>
+                    <pic:cNvPicPr/>
+                  </pic:nvPicPr>
+                  <pic:blipFill>
+                    <a:blip r:embed="rId15"/>
+                    <a:stretch>
+                      <a:fillRect/>
+                    </a:stretch>
+                  </pic:blipFill>
+                  <pic:spPr>
+                    <a:xfrm>
+                      <a:off x="0" y="0"/>
+                      <a:ext cx="5731510" cy="3253740"/>
+                    </a:xfrm>
+                    <a:prstGeom prst="rect">
+                      <a:avLst/>
+                    </a:prstGeom>
+                  </pic:spPr>
+                </pic:pic>
+              </a:graphicData>
+            </a:graphic>
+          </wp:inline>
+        </w:drawing>
+      </w:r>
+    </w:p>
+    <w:p>
+      <w:pPr>
+        <w:jc w:val="center"/>
+        <w:rPr>
+          <w:b/>
+          <w:bCs/>
+          <w:sz w:val="24"/>
+          <w:szCs w:val="24"/>
+        </w:rPr>
+      </w:pPr>
+      <w:r>
+        <w:rPr>
+          <w:b/>
+          <w:bCs/>
+          <w:sz w:val="24"/>
+          <w:szCs w:val="24"/>
+        </w:rPr>
+        <w:t>Rys.2 Ilustracja przedstawiająca scenariusze możliwe do wyboru.</w:t>
+      </w:r>
+    </w:p>
     <w:p/>
     <w:p/>
     <w:p/>
@@ -2545,7 +2715,7 @@
           <w:docGrid w:linePitch="360"/>
         </w:sectPr>
       </w:pPr>
-      <w:bookmarkStart w:id="6" w:name="_Toc151380898"/>
+      <w:bookmarkStart w:id="3" w:name="_Toc151380895"/>
     </w:p>
     <w:p>
       <w:pPr>
@@ -2553,12 +2723,10 @@
       </w:pPr>
       <w:r>
         <w:lastRenderedPageBreak/>
-        <w:t>Słowa kluczowe</w:t>
-      </w:r>
-      <w:bookmarkEnd w:id="6"/>
-    </w:p>
-    <w:p/>
-    <w:p/>
+        <w:t>Podsumowanie i wnioski</w:t>
+      </w:r>
+      <w:bookmarkEnd w:id="3"/>
+    </w:p>
     <w:p/>
     <w:p/>
     <w:p/>
@@ -2597,19 +2765,22 @@
           <w:docGrid w:linePitch="360"/>
         </w:sectPr>
       </w:pPr>
-      <w:bookmarkStart w:id="7" w:name="_Toc151380899"/>
+      <w:bookmarkStart w:id="4" w:name="_Toc151380896"/>
     </w:p>
     <w:p>
       <w:pPr>
         <w:pStyle w:val="Nagwek1"/>
       </w:pPr>
-      <w:proofErr w:type="spellStart"/>
       <w:r>
         <w:lastRenderedPageBreak/>
-        <w:t>Keywords</w:t>
-      </w:r>
-      <w:bookmarkEnd w:id="7"/>
-      <w:proofErr w:type="spellEnd"/>
+        <w:t>Streszczenie</w:t>
+      </w:r>
+      <w:bookmarkEnd w:id="4"/>
+    </w:p>
+    <w:p>
+      <w:pPr>
+        <w:pStyle w:val="Nagwek1"/>
+      </w:pPr>
     </w:p>
     <w:p/>
     <w:p/>
@@ -2650,19 +2821,20 @@
           <w:docGrid w:linePitch="360"/>
         </w:sectPr>
       </w:pPr>
-      <w:bookmarkStart w:id="8" w:name="_Toc151380900"/>
+      <w:bookmarkStart w:id="5" w:name="_Toc151380897"/>
     </w:p>
     <w:p>
       <w:pPr>
         <w:pStyle w:val="Nagwek1"/>
       </w:pPr>
+      <w:proofErr w:type="spellStart"/>
       <w:r>
         <w:lastRenderedPageBreak/>
-        <w:t>Bibliografia</w:t>
-      </w:r>
-      <w:bookmarkEnd w:id="8"/>
-    </w:p>
-    <w:p/>
+        <w:t>Summary</w:t>
+      </w:r>
+      <w:bookmarkEnd w:id="5"/>
+      <w:proofErr w:type="spellEnd"/>
+    </w:p>
     <w:p/>
     <w:p/>
     <w:p/>
@@ -2702,6 +2874,163 @@
           <w:docGrid w:linePitch="360"/>
         </w:sectPr>
       </w:pPr>
+      <w:bookmarkStart w:id="6" w:name="_Toc151380898"/>
+    </w:p>
+    <w:p>
+      <w:pPr>
+        <w:pStyle w:val="Nagwek1"/>
+      </w:pPr>
+      <w:r>
+        <w:lastRenderedPageBreak/>
+        <w:t>Słowa kluczowe</w:t>
+      </w:r>
+      <w:bookmarkEnd w:id="6"/>
+    </w:p>
+    <w:p/>
+    <w:p/>
+    <w:p/>
+    <w:p/>
+    <w:p/>
+    <w:p/>
+    <w:p/>
+    <w:p/>
+    <w:p/>
+    <w:p/>
+    <w:p/>
+    <w:p/>
+    <w:p/>
+    <w:p/>
+    <w:p/>
+    <w:p/>
+    <w:p/>
+    <w:p/>
+    <w:p/>
+    <w:p/>
+    <w:p/>
+    <w:p/>
+    <w:p/>
+    <w:p/>
+    <w:p/>
+    <w:p/>
+    <w:p/>
+    <w:p/>
+    <w:p/>
+    <w:p>
+      <w:pPr>
+        <w:pStyle w:val="Nagwek1"/>
+        <w:sectPr>
+          <w:headerReference w:type="default" r:id="rId20"/>
+          <w:pgSz w:w="11906" w:h="16838"/>
+          <w:pgMar w:top="1440" w:right="1440" w:bottom="1440" w:left="1440" w:header="709" w:footer="709" w:gutter="0"/>
+          <w:cols w:space="708"/>
+          <w:docGrid w:linePitch="360"/>
+        </w:sectPr>
+      </w:pPr>
+      <w:bookmarkStart w:id="7" w:name="_Toc151380899"/>
+    </w:p>
+    <w:p>
+      <w:pPr>
+        <w:pStyle w:val="Nagwek1"/>
+      </w:pPr>
+      <w:proofErr w:type="spellStart"/>
+      <w:r>
+        <w:lastRenderedPageBreak/>
+        <w:t>Keywords</w:t>
+      </w:r>
+      <w:bookmarkEnd w:id="7"/>
+      <w:proofErr w:type="spellEnd"/>
+    </w:p>
+    <w:p/>
+    <w:p/>
+    <w:p/>
+    <w:p/>
+    <w:p/>
+    <w:p/>
+    <w:p/>
+    <w:p/>
+    <w:p/>
+    <w:p/>
+    <w:p/>
+    <w:p/>
+    <w:p/>
+    <w:p/>
+    <w:p/>
+    <w:p/>
+    <w:p/>
+    <w:p/>
+    <w:p/>
+    <w:p/>
+    <w:p/>
+    <w:p/>
+    <w:p/>
+    <w:p/>
+    <w:p/>
+    <w:p/>
+    <w:p/>
+    <w:p/>
+    <w:p>
+      <w:pPr>
+        <w:pStyle w:val="Nagwek1"/>
+        <w:sectPr>
+          <w:headerReference w:type="default" r:id="rId21"/>
+          <w:pgSz w:w="11906" w:h="16838"/>
+          <w:pgMar w:top="1440" w:right="1440" w:bottom="1440" w:left="1440" w:header="709" w:footer="709" w:gutter="0"/>
+          <w:cols w:space="708"/>
+          <w:docGrid w:linePitch="360"/>
+        </w:sectPr>
+      </w:pPr>
+      <w:bookmarkStart w:id="8" w:name="_Toc151380900"/>
+    </w:p>
+    <w:p>
+      <w:pPr>
+        <w:pStyle w:val="Nagwek1"/>
+      </w:pPr>
+      <w:r>
+        <w:lastRenderedPageBreak/>
+        <w:t>Bibliografia</w:t>
+      </w:r>
+      <w:bookmarkEnd w:id="8"/>
+    </w:p>
+    <w:p/>
+    <w:p/>
+    <w:p/>
+    <w:p/>
+    <w:p/>
+    <w:p/>
+    <w:p/>
+    <w:p/>
+    <w:p/>
+    <w:p/>
+    <w:p/>
+    <w:p/>
+    <w:p/>
+    <w:p/>
+    <w:p/>
+    <w:p/>
+    <w:p/>
+    <w:p/>
+    <w:p/>
+    <w:p/>
+    <w:p/>
+    <w:p/>
+    <w:p/>
+    <w:p/>
+    <w:p/>
+    <w:p/>
+    <w:p/>
+    <w:p/>
+    <w:p/>
+    <w:p>
+      <w:pPr>
+        <w:pStyle w:val="Nagwek1"/>
+        <w:sectPr>
+          <w:headerReference w:type="default" r:id="rId22"/>
+          <w:pgSz w:w="11906" w:h="16838"/>
+          <w:pgMar w:top="1440" w:right="1440" w:bottom="1440" w:left="1440" w:header="709" w:footer="709" w:gutter="0"/>
+          <w:cols w:space="708"/>
+          <w:docGrid w:linePitch="360"/>
+        </w:sectPr>
+      </w:pPr>
       <w:bookmarkStart w:id="9" w:name="_Toc151380901"/>
     </w:p>
     <w:p>
@@ -2752,7 +3081,7 @@
       </w:pPr>
     </w:p>
     <w:sectPr>
-      <w:headerReference w:type="default" r:id="rId20"/>
+      <w:headerReference w:type="default" r:id="rId23"/>
       <w:pgSz w:w="11906" w:h="16838"/>
       <w:pgMar w:top="1440" w:right="1440" w:bottom="1440" w:left="1440" w:header="709" w:footer="709" w:gutter="0"/>
       <w:cols w:space="708"/>
@@ -3069,6 +3398,10 @@
     <w:proofErr w:type="spellEnd"/>
   </w:p>
 </w:hdr>
+</file>
+
+<file path=word/numbering.xml><?xml version="1.0" encoding="utf-8"?>
+<w:numbering xmlns:wpc="http://schemas.microsoft.com/office/word/2010/wordprocessingCanvas" xmlns:cx="http://schemas.microsoft.com/office/drawing/2014/chartex" xmlns:cx1="http://schemas.microsoft.com/office/drawing/2015/9/8/chartex" xmlns:cx2="http://schemas.microsoft.com/office/drawing/2015/10/21/chartex" xmlns:cx3="http://schemas.microsoft.com/office/drawing/2016/5/9/chartex" xmlns:cx4="http://schemas.microsoft.com/office/drawing/2016/5/10/chartex" xmlns:cx5="http://schemas.microsoft.com/office/drawing/2016/5/11/chartex" xmlns:cx6="http://schemas.microsoft.com/office/drawing/2016/5/12/chartex" xmlns:cx7="http://schemas.microsoft.com/office/drawing/2016/5/13/chartex" xmlns:cx8="http://schemas.microsoft.com/office/drawing/2016/5/14/chartex" xmlns:mc="http://schemas.openxmlformats.org/markup-compatibility/2006" xmlns:aink="http://schemas.microsoft.com/office/drawing/2016/ink" xmlns:am3d="http://schemas.microsoft.com/office/drawing/2017/model3d" xmlns:o="urn:schemas-microsoft-com:office:office" xmlns:oel="http://schemas.microsoft.com/office/2019/extlst" xmlns:r="http://schemas.openxmlformats.org/officeDocument/2006/relationships" xmlns:m="http://schemas.openxmlformats.org/officeDocument/2006/math" xmlns:v="urn:schemas-microsoft-com:vml" xmlns:wp14="http://schemas.microsoft.com/office/word/2010/wordprocessingDrawing" xmlns:wp="http://schemas.openxmlformats.org/drawingml/2006/wordprocessingDrawing" xmlns:w10="urn:schemas-microsoft-com:office:word" xmlns:w="http://schemas.openxmlformats.org/wordprocessingml/2006/main" xmlns:w14="http://schemas.microsoft.com/office/word/2010/wordml" xmlns:w15="http://schemas.microsoft.com/office/word/2012/wordml" xmlns:w16cex="http://schemas.microsoft.com/office/word/2018/wordml/cex" xmlns:w16cid="http://schemas.microsoft.com/office/word/2016/wordml/cid" xmlns:w16="http://schemas.microsoft.com/office/word/2018/wordml" xmlns:w16sdtdh="http://schemas.microsoft.com/office/word/2020/wordml/sdtdatahash" xmlns:w16se="http://schemas.microsoft.com/office/word/2015/wordml/symex" xmlns:wpg="http://schemas.microsoft.com/office/word/2010/wordprocessingGroup" xmlns:wpi="http://schemas.microsoft.com/office/word/2010/wordprocessingInk" xmlns:wne="http://schemas.microsoft.com/office/word/2006/wordml" xmlns:wps="http://schemas.microsoft.com/office/word/2010/wordprocessingShape" mc:Ignorable="w14 w15 w16se w16cid w16 w16cex w16sdtdh wp14"/>
 </file>
 
 <file path=word/styles.xml><?xml version="1.0" encoding="utf-8"?>

</xml_diff>